<commit_message>
lesson 241 - Monday
</commit_message>
<xml_diff>
--- a/english_via_skype/solutions/doc/lesson_239_grammar transformations (1) (2)_edit.docx
+++ b/english_via_skype/solutions/doc/lesson_239_grammar transformations (1) (2)_edit.docx
@@ -66,7 +66,47 @@
           <w:szCs w:val="32"/>
           <w:lang w:val="en-US"/>
         </w:rPr>
-        <w:t>It is high time for Emily’s to cur hair.</w:t>
+        <w:t xml:space="preserve">It is high time for Emily’s to </w:t>
+      </w:r>
+      <w:r>
+        <w:rPr>
+          <w:rFonts w:ascii="Arial" w:hAnsi="Arial" w:cs="Arial"/>
+          <w:bCs/>
+          <w:sz w:val="32"/>
+          <w:szCs w:val="32"/>
+          <w:lang w:val="en-US"/>
+        </w:rPr>
+        <w:t xml:space="preserve">have her </w:t>
+      </w:r>
+      <w:r>
+        <w:rPr>
+          <w:rFonts w:ascii="Arial" w:hAnsi="Arial" w:cs="Arial"/>
+          <w:bCs/>
+          <w:sz w:val="32"/>
+          <w:szCs w:val="32"/>
+          <w:lang w:val="en-US"/>
+        </w:rPr>
+        <w:t>hair</w:t>
+      </w:r>
+      <w:r>
+        <w:rPr>
+          <w:rFonts w:ascii="Arial" w:hAnsi="Arial" w:cs="Arial"/>
+          <w:bCs/>
+          <w:sz w:val="32"/>
+          <w:szCs w:val="32"/>
+          <w:lang w:val="en-US"/>
+        </w:rPr>
+        <w:t xml:space="preserve"> cut</w:t>
+      </w:r>
+      <w:r>
+        <w:rPr>
+          <w:rFonts w:ascii="Arial" w:hAnsi="Arial" w:cs="Arial"/>
+          <w:bCs/>
+          <w:sz w:val="32"/>
+          <w:szCs w:val="32"/>
+          <w:lang w:val="en-US"/>
+        </w:rPr>
+        <w:t>.</w:t>
       </w:r>
     </w:p>
     <w:p>
@@ -154,6 +194,16 @@
           <w:szCs w:val="32"/>
           <w:lang w:val="en-US"/>
         </w:rPr>
+        <w:t xml:space="preserve">to be explanation </w:t>
+      </w:r>
+      <w:r>
+        <w:rPr>
+          <w:rFonts w:ascii="Arial" w:hAnsi="Arial" w:cs="Arial"/>
+          <w:bCs/>
+          <w:sz w:val="32"/>
+          <w:szCs w:val="32"/>
+          <w:lang w:val="en-US"/>
+        </w:rPr>
         <w:t>for what happened.</w:t>
       </w:r>
     </w:p>
@@ -232,6 +282,16 @@
           <w:lang w:val="en-US"/>
         </w:rPr>
       </w:pPr>
+      <w:r>
+        <w:rPr>
+          <w:rFonts w:ascii="Arial" w:hAnsi="Arial" w:cs="Arial"/>
+          <w:bCs/>
+          <w:sz w:val="32"/>
+          <w:szCs w:val="32"/>
+          <w:lang w:val="en-US"/>
+        </w:rPr>
+        <w:t>There is no better place I would rather live.</w:t>
+      </w:r>
     </w:p>
     <w:p>
       <w:pPr>
@@ -319,6 +379,16 @@
         </w:rPr>
         <w:t>is</w:t>
       </w:r>
+      <w:r>
+        <w:rPr>
+          <w:rFonts w:ascii="Arial" w:hAnsi="Arial" w:cs="Arial"/>
+          <w:bCs/>
+          <w:sz w:val="32"/>
+          <w:szCs w:val="32"/>
+          <w:lang w:val="en-US"/>
+        </w:rPr>
+        <w:t xml:space="preserve"> what matters the most for many teenagers.</w:t>
+      </w:r>
     </w:p>
     <w:p>
       <w:pPr>
@@ -395,7 +465,77 @@
           <w:szCs w:val="32"/>
           <w:lang w:val="en-US"/>
         </w:rPr>
-        <w:t>Dan’s ill resulted abandonment his studies at university.</w:t>
+        <w:t>Dan’s ill</w:t>
+      </w:r>
+      <w:r>
+        <w:rPr>
+          <w:rFonts w:ascii="Arial" w:hAnsi="Arial" w:cs="Arial"/>
+          <w:bCs/>
+          <w:sz w:val="32"/>
+          <w:szCs w:val="32"/>
+          <w:lang w:val="en-US"/>
+        </w:rPr>
+        <w:t>ness</w:t>
+      </w:r>
+      <w:r>
+        <w:rPr>
+          <w:rFonts w:ascii="Arial" w:hAnsi="Arial" w:cs="Arial"/>
+          <w:bCs/>
+          <w:sz w:val="32"/>
+          <w:szCs w:val="32"/>
+          <w:lang w:val="en-US"/>
+        </w:rPr>
+        <w:t xml:space="preserve"> resulted </w:t>
+      </w:r>
+      <w:r>
+        <w:rPr>
+          <w:rFonts w:ascii="Arial" w:hAnsi="Arial" w:cs="Arial"/>
+          <w:bCs/>
+          <w:sz w:val="32"/>
+          <w:szCs w:val="32"/>
+          <w:lang w:val="en-US"/>
+        </w:rPr>
+        <w:t xml:space="preserve">in </w:t>
+      </w:r>
+      <w:r>
+        <w:rPr>
+          <w:rFonts w:ascii="Arial" w:hAnsi="Arial" w:cs="Arial"/>
+          <w:bCs/>
+          <w:sz w:val="32"/>
+          <w:szCs w:val="32"/>
+          <w:lang w:val="en-US"/>
+        </w:rPr>
+        <w:t xml:space="preserve">him </w:t>
+      </w:r>
+      <w:r>
+        <w:rPr>
+          <w:rFonts w:ascii="Arial" w:hAnsi="Arial" w:cs="Arial"/>
+          <w:bCs/>
+          <w:sz w:val="32"/>
+          <w:szCs w:val="32"/>
+          <w:lang w:val="en-US"/>
+        </w:rPr>
+        <w:t>abandon</w:t>
+      </w:r>
+      <w:r>
+        <w:rPr>
+          <w:rFonts w:ascii="Arial" w:hAnsi="Arial" w:cs="Arial"/>
+          <w:bCs/>
+          <w:sz w:val="32"/>
+          <w:szCs w:val="32"/>
+          <w:lang w:val="en-US"/>
+        </w:rPr>
+        <w:t>ing</w:t>
+      </w:r>
+      <w:r>
+        <w:rPr>
+          <w:rFonts w:ascii="Arial" w:hAnsi="Arial" w:cs="Arial"/>
+          <w:bCs/>
+          <w:sz w:val="32"/>
+          <w:szCs w:val="32"/>
+          <w:lang w:val="en-US"/>
+        </w:rPr>
+        <w:t xml:space="preserve"> his studies at university.</w:t>
       </w:r>
     </w:p>
     <w:p>
@@ -490,6 +630,27 @@
           <w:lang w:val="en-US"/>
         </w:rPr>
       </w:pPr>
+      <w:r>
+        <w:rPr>
+          <w:rFonts w:ascii="Arial" w:hAnsi="Arial" w:cs="Arial"/>
+          <w:bCs/>
+          <w:sz w:val="32"/>
+          <w:szCs w:val="32"/>
+          <w:lang w:val="en-US"/>
+        </w:rPr>
+        <w:t>No sooner had tennis players gone onto the court than it started raining.</w:t>
+      </w:r>
+    </w:p>
+    <w:p>
+      <w:pPr>
+        <w:rPr>
+          <w:rFonts w:ascii="Arial" w:hAnsi="Arial" w:cs="Arial"/>
+          <w:bCs/>
+          <w:sz w:val="32"/>
+          <w:szCs w:val="32"/>
+          <w:lang w:val="en-US"/>
+        </w:rPr>
+      </w:pPr>
     </w:p>
     <w:p>
       <w:pPr>
@@ -579,7 +740,6 @@
           <w:szCs w:val="32"/>
           <w:lang w:val="en-US"/>
         </w:rPr>
-        <w:lastRenderedPageBreak/>
         <w:t>It's a long walk home, so...the last train.</w:t>
       </w:r>
     </w:p>
@@ -601,8 +761,39 @@
           <w:szCs w:val="32"/>
           <w:lang w:val="en-US"/>
         </w:rPr>
-        <w:t>It’s a long walk home, so you would better catch the last train.</w:t>
-      </w:r>
+        <w:t xml:space="preserve">It’s a long walk home, so you </w:t>
+      </w:r>
+      <w:r>
+        <w:rPr>
+          <w:rFonts w:ascii="Arial" w:hAnsi="Arial" w:cs="Arial"/>
+          <w:bCs/>
+          <w:sz w:val="32"/>
+          <w:szCs w:val="32"/>
+          <w:lang w:val="en-US"/>
+        </w:rPr>
+        <w:t>had</w:t>
+      </w:r>
+      <w:r>
+        <w:rPr>
+          <w:rFonts w:ascii="Arial" w:hAnsi="Arial" w:cs="Arial"/>
+          <w:bCs/>
+          <w:sz w:val="32"/>
+          <w:szCs w:val="32"/>
+          <w:lang w:val="en-US"/>
+        </w:rPr>
+        <w:t xml:space="preserve"> better catch the last train.</w:t>
+      </w:r>
+    </w:p>
+    <w:p>
+      <w:pPr>
+        <w:rPr>
+          <w:rFonts w:ascii="Arial" w:hAnsi="Arial" w:cs="Arial"/>
+          <w:bCs/>
+          <w:sz w:val="32"/>
+          <w:szCs w:val="32"/>
+          <w:lang w:val="en-US"/>
+        </w:rPr>
+      </w:pPr>
     </w:p>
     <w:p>
       <w:pPr>
@@ -680,6 +871,27 @@
           <w:lang w:val="en-US"/>
         </w:rPr>
       </w:pPr>
+      <w:r>
+        <w:rPr>
+          <w:rFonts w:ascii="Arial" w:hAnsi="Arial" w:cs="Arial"/>
+          <w:bCs/>
+          <w:sz w:val="32"/>
+          <w:szCs w:val="32"/>
+          <w:lang w:val="en-US"/>
+        </w:rPr>
+        <w:t>No until the end of the interview did they bring up the subject of unpaid holidays.</w:t>
+      </w:r>
+    </w:p>
+    <w:p>
+      <w:pPr>
+        <w:rPr>
+          <w:rFonts w:ascii="Arial" w:hAnsi="Arial" w:cs="Arial"/>
+          <w:bCs/>
+          <w:sz w:val="32"/>
+          <w:szCs w:val="32"/>
+          <w:lang w:val="en-US"/>
+        </w:rPr>
+      </w:pPr>
     </w:p>
     <w:p>
       <w:pPr>
@@ -760,6 +972,56 @@
           <w:lang w:val="en-US"/>
         </w:rPr>
       </w:pPr>
+      <w:r>
+        <w:rPr>
+          <w:rFonts w:ascii="Arial" w:hAnsi="Arial" w:cs="Arial"/>
+          <w:bCs/>
+          <w:sz w:val="32"/>
+          <w:szCs w:val="32"/>
+          <w:lang w:val="en-US"/>
+        </w:rPr>
+        <w:t>It makes no difference the other students whether you give your pr</w:t>
+      </w:r>
+      <w:r>
+        <w:rPr>
+          <w:rFonts w:ascii="Arial" w:hAnsi="Arial" w:cs="Arial"/>
+          <w:bCs/>
+          <w:sz w:val="32"/>
+          <w:szCs w:val="32"/>
+          <w:lang w:val="en-US"/>
+        </w:rPr>
+        <w:t>esentation on Thursday or Friday</w:t>
+      </w:r>
+    </w:p>
+    <w:p>
+      <w:pPr>
+        <w:autoSpaceDE w:val="0"/>
+        <w:autoSpaceDN w:val="0"/>
+        <w:adjustRightInd w:val="0"/>
+        <w:spacing w:after="0" w:line="240" w:lineRule="auto"/>
+        <w:rPr>
+          <w:rFonts w:ascii="Arial" w:hAnsi="Arial" w:cs="Arial"/>
+          <w:bCs/>
+          <w:sz w:val="32"/>
+          <w:szCs w:val="32"/>
+          <w:lang w:val="en-US"/>
+        </w:rPr>
+      </w:pPr>
+    </w:p>
+    <w:p>
+      <w:pPr>
+        <w:autoSpaceDE w:val="0"/>
+        <w:autoSpaceDN w:val="0"/>
+        <w:adjustRightInd w:val="0"/>
+        <w:spacing w:after="0" w:line="240" w:lineRule="auto"/>
+        <w:rPr>
+          <w:rFonts w:ascii="Arial" w:hAnsi="Arial" w:cs="Arial"/>
+          <w:bCs/>
+          <w:sz w:val="32"/>
+          <w:szCs w:val="32"/>
+          <w:lang w:val="en-US"/>
+        </w:rPr>
+      </w:pPr>
     </w:p>
     <w:p>
       <w:pPr>
@@ -808,491 +1070,501 @@
           <w:szCs w:val="32"/>
           <w:lang w:val="en-US"/>
         </w:rPr>
-        <w:t>inability to remember people¡s names. (HELD)</w:t>
-      </w:r>
-    </w:p>
-    <w:p>
-      <w:pPr>
-        <w:autoSpaceDE w:val="0"/>
-        <w:autoSpaceDN w:val="0"/>
-        <w:adjustRightInd w:val="0"/>
-        <w:spacing w:after="0" w:line="240" w:lineRule="auto"/>
-        <w:rPr>
-          <w:rFonts w:ascii="Arial" w:hAnsi="Arial" w:cs="Arial"/>
-          <w:bCs/>
-          <w:sz w:val="32"/>
-          <w:szCs w:val="32"/>
-          <w:lang w:val="en-US"/>
-        </w:rPr>
-      </w:pPr>
-    </w:p>
-    <w:p>
-      <w:pPr>
-        <w:autoSpaceDE w:val="0"/>
-        <w:autoSpaceDN w:val="0"/>
-        <w:adjustRightInd w:val="0"/>
-        <w:spacing w:after="0" w:line="240" w:lineRule="auto"/>
-        <w:rPr>
-          <w:rFonts w:ascii="Arial" w:hAnsi="Arial" w:cs="Arial"/>
-          <w:bCs/>
-          <w:sz w:val="32"/>
-          <w:szCs w:val="32"/>
-          <w:lang w:val="en-US"/>
-        </w:rPr>
-      </w:pPr>
-      <w:r>
-        <w:rPr>
-          <w:rFonts w:ascii="Arial" w:hAnsi="Arial" w:cs="Arial"/>
-          <w:bCs/>
-          <w:sz w:val="32"/>
-          <w:szCs w:val="32"/>
-          <w:lang w:val="en-US"/>
-        </w:rPr>
-        <w:t>Dr. Ramesh....by his colleagues that they forgave his inability to</w:t>
-      </w:r>
-    </w:p>
-    <w:p>
-      <w:pPr>
-        <w:rPr>
-          <w:rFonts w:ascii="Arial" w:hAnsi="Arial" w:cs="Arial"/>
-          <w:bCs/>
-          <w:sz w:val="32"/>
-          <w:szCs w:val="32"/>
-          <w:lang w:val="en-US"/>
-        </w:rPr>
-      </w:pPr>
-      <w:r>
-        <w:rPr>
-          <w:rFonts w:ascii="Arial" w:hAnsi="Arial" w:cs="Arial"/>
-          <w:bCs/>
-          <w:sz w:val="32"/>
-          <w:szCs w:val="32"/>
-          <w:lang w:val="en-US"/>
-        </w:rPr>
-        <w:t>remember people's names.</w:t>
-      </w:r>
-    </w:p>
-    <w:p>
-      <w:pPr>
-        <w:rPr>
-          <w:rFonts w:ascii="Arial" w:hAnsi="Arial" w:cs="Arial"/>
-          <w:bCs/>
-          <w:sz w:val="32"/>
-          <w:szCs w:val="32"/>
-          <w:lang w:val="en-US"/>
-        </w:rPr>
-      </w:pPr>
-    </w:p>
-    <w:p>
-      <w:pPr>
-        <w:autoSpaceDE w:val="0"/>
-        <w:autoSpaceDN w:val="0"/>
-        <w:adjustRightInd w:val="0"/>
-        <w:spacing w:after="0" w:line="240" w:lineRule="auto"/>
-        <w:rPr>
-          <w:rFonts w:ascii="Arial" w:hAnsi="Arial" w:cs="Arial"/>
-          <w:bCs/>
-          <w:sz w:val="32"/>
-          <w:szCs w:val="32"/>
-          <w:lang w:val="en-US"/>
-        </w:rPr>
-      </w:pPr>
-      <w:r>
-        <w:rPr>
-          <w:rFonts w:ascii="Arial" w:hAnsi="Arial" w:cs="Arial"/>
-          <w:bCs/>
-          <w:sz w:val="32"/>
-          <w:szCs w:val="32"/>
-          <w:lang w:val="en-US"/>
-        </w:rPr>
-        <w:t>If her party wins the election, which is unlikely, she'll become President. (EVENT)</w:t>
-      </w:r>
-    </w:p>
-    <w:p>
-      <w:pPr>
-        <w:rPr>
-          <w:rFonts w:ascii="Arial" w:hAnsi="Arial" w:cs="Arial"/>
-          <w:bCs/>
-          <w:sz w:val="32"/>
-          <w:szCs w:val="32"/>
-          <w:lang w:val="en-US"/>
-        </w:rPr>
-      </w:pPr>
-    </w:p>
-    <w:p>
-      <w:pPr>
-        <w:rPr>
-          <w:rFonts w:ascii="Arial" w:hAnsi="Arial" w:cs="Arial"/>
-          <w:bCs/>
-          <w:sz w:val="32"/>
-          <w:szCs w:val="32"/>
-          <w:lang w:val="en-US"/>
-        </w:rPr>
-      </w:pPr>
-      <w:r>
-        <w:rPr>
-          <w:rFonts w:ascii="Arial" w:hAnsi="Arial" w:cs="Arial"/>
-          <w:bCs/>
-          <w:sz w:val="32"/>
-          <w:szCs w:val="32"/>
-          <w:lang w:val="en-US"/>
-        </w:rPr>
-        <w:t>In the...the election, she'll become President.</w:t>
-      </w:r>
-    </w:p>
-    <w:p>
-      <w:pPr>
-        <w:rPr>
-          <w:rFonts w:ascii="Arial" w:hAnsi="Arial" w:cs="Arial"/>
-          <w:bCs/>
-          <w:sz w:val="32"/>
-          <w:szCs w:val="32"/>
-          <w:lang w:val="en-US"/>
-        </w:rPr>
-      </w:pPr>
-      <w:r>
-        <w:rPr>
-          <w:rFonts w:ascii="Arial" w:hAnsi="Arial" w:cs="Arial"/>
-          <w:bCs/>
-          <w:sz w:val="32"/>
-          <w:szCs w:val="32"/>
-          <w:lang w:val="en-US"/>
-        </w:rPr>
-        <w:t>In the event of winning the election, she’ll become President.</w:t>
-      </w:r>
-    </w:p>
-    <w:p>
-      <w:pPr>
-        <w:autoSpaceDE w:val="0"/>
-        <w:autoSpaceDN w:val="0"/>
-        <w:adjustRightInd w:val="0"/>
-        <w:spacing w:after="0" w:line="240" w:lineRule="auto"/>
-        <w:rPr>
-          <w:rFonts w:ascii="Arial" w:hAnsi="Arial" w:cs="Arial"/>
-          <w:bCs/>
-          <w:sz w:val="32"/>
-          <w:szCs w:val="32"/>
-          <w:lang w:val="en-US"/>
-        </w:rPr>
-      </w:pPr>
-      <w:r>
-        <w:rPr>
-          <w:rFonts w:ascii="Arial" w:hAnsi="Arial" w:cs="Arial"/>
-          <w:bCs/>
-          <w:sz w:val="32"/>
-          <w:szCs w:val="32"/>
-          <w:lang w:val="en-US"/>
-        </w:rPr>
-        <w:t>I would be very happy to employ your company in future.</w:t>
-      </w:r>
-    </w:p>
-    <w:p>
-      <w:pPr>
-        <w:autoSpaceDE w:val="0"/>
-        <w:autoSpaceDN w:val="0"/>
-        <w:adjustRightInd w:val="0"/>
-        <w:spacing w:after="0" w:line="240" w:lineRule="auto"/>
-        <w:rPr>
-          <w:rFonts w:ascii="Arial" w:hAnsi="Arial" w:cs="Arial"/>
-          <w:bCs/>
-          <w:sz w:val="32"/>
-          <w:szCs w:val="32"/>
-          <w:lang w:val="en-US"/>
-        </w:rPr>
-      </w:pPr>
-      <w:r>
-        <w:rPr>
-          <w:rFonts w:ascii="Arial" w:hAnsi="Arial" w:cs="Arial"/>
-          <w:bCs/>
-          <w:sz w:val="32"/>
-          <w:szCs w:val="32"/>
-          <w:lang w:val="en-US"/>
-        </w:rPr>
-        <w:t>(HESITATION)</w:t>
-      </w:r>
-    </w:p>
-    <w:p>
-      <w:pPr>
-        <w:rPr>
-          <w:rFonts w:ascii="Arial" w:hAnsi="Arial" w:cs="Arial"/>
-          <w:bCs/>
-          <w:sz w:val="32"/>
-          <w:szCs w:val="32"/>
-          <w:lang w:val="en-US"/>
-        </w:rPr>
-      </w:pPr>
-    </w:p>
-    <w:p>
-      <w:pPr>
-        <w:rPr>
-          <w:rFonts w:ascii="Arial" w:hAnsi="Arial" w:cs="Arial"/>
-          <w:bCs/>
-          <w:sz w:val="32"/>
-          <w:szCs w:val="32"/>
-          <w:lang w:val="en-US"/>
-        </w:rPr>
-      </w:pPr>
-      <w:r>
-        <w:rPr>
-          <w:rFonts w:ascii="Arial" w:hAnsi="Arial" w:cs="Arial"/>
-          <w:bCs/>
-          <w:sz w:val="32"/>
-          <w:szCs w:val="32"/>
-          <w:lang w:val="en-US"/>
-        </w:rPr>
-        <w:t>I would have....your company in future.</w:t>
-      </w:r>
-    </w:p>
-    <w:p>
-      <w:pPr>
-        <w:rPr>
-          <w:rFonts w:ascii="Arial" w:hAnsi="Arial" w:cs="Arial"/>
-          <w:bCs/>
-          <w:sz w:val="32"/>
-          <w:szCs w:val="32"/>
-          <w:lang w:val="en-US"/>
-        </w:rPr>
-      </w:pPr>
-      <w:r>
-        <w:rPr>
-          <w:rFonts w:ascii="Arial" w:hAnsi="Arial" w:cs="Arial"/>
-          <w:bCs/>
-          <w:sz w:val="32"/>
-          <w:szCs w:val="32"/>
-          <w:lang w:val="en-US"/>
-        </w:rPr>
-        <w:t xml:space="preserve">I would have </w:t>
-      </w:r>
-    </w:p>
-    <w:p>
-      <w:pPr>
-        <w:rPr>
-          <w:rFonts w:ascii="Arial" w:hAnsi="Arial" w:cs="Arial"/>
-          <w:bCs/>
-          <w:sz w:val="32"/>
-          <w:szCs w:val="32"/>
-          <w:lang w:val="en-US"/>
-        </w:rPr>
-      </w:pPr>
-    </w:p>
-    <w:p>
-      <w:pPr>
-        <w:autoSpaceDE w:val="0"/>
-        <w:autoSpaceDN w:val="0"/>
-        <w:adjustRightInd w:val="0"/>
-        <w:spacing w:after="0" w:line="240" w:lineRule="auto"/>
-        <w:rPr>
-          <w:rFonts w:ascii="Arial" w:hAnsi="Arial" w:cs="Arial"/>
-          <w:bCs/>
-          <w:sz w:val="32"/>
-          <w:szCs w:val="32"/>
-          <w:lang w:val="en-US"/>
-        </w:rPr>
-      </w:pPr>
-      <w:r>
-        <w:rPr>
-          <w:rFonts w:ascii="Arial" w:hAnsi="Arial" w:cs="Arial"/>
-          <w:bCs/>
-          <w:sz w:val="32"/>
-          <w:szCs w:val="32"/>
-          <w:lang w:val="en-US"/>
-        </w:rPr>
-        <w:lastRenderedPageBreak/>
-        <w:t>The guidelines for the appointment of new staff need to be thoroughly</w:t>
-      </w:r>
-      <w:r>
-        <w:rPr>
-          <w:rFonts w:ascii="Arial" w:hAnsi="Arial" w:cs="Arial"/>
-          <w:bCs/>
-          <w:sz w:val="32"/>
-          <w:szCs w:val="32"/>
-          <w:lang w:val="en-US"/>
-        </w:rPr>
-        <w:t xml:space="preserve"> </w:t>
-      </w:r>
-      <w:r>
-        <w:rPr>
-          <w:rFonts w:ascii="Arial" w:hAnsi="Arial" w:cs="Arial"/>
-          <w:bCs/>
-          <w:sz w:val="32"/>
-          <w:szCs w:val="32"/>
-          <w:lang w:val="en-US"/>
-        </w:rPr>
-        <w:t>revised. (THOROUGH)</w:t>
-      </w:r>
-    </w:p>
-    <w:p>
-      <w:pPr>
-        <w:rPr>
-          <w:rFonts w:ascii="Arial" w:hAnsi="Arial" w:cs="Arial"/>
-          <w:bCs/>
-          <w:sz w:val="32"/>
-          <w:szCs w:val="32"/>
-          <w:lang w:val="en-US"/>
-        </w:rPr>
-      </w:pPr>
-      <w:r>
-        <w:rPr>
-          <w:rFonts w:ascii="Arial" w:hAnsi="Arial" w:cs="Arial"/>
-          <w:bCs/>
-          <w:sz w:val="32"/>
-          <w:szCs w:val="32"/>
-          <w:lang w:val="en-US"/>
-        </w:rPr>
-        <w:t>There needs....the guidelines for the appointment of new staff.</w:t>
-      </w:r>
-    </w:p>
-    <w:p>
-      <w:pPr>
-        <w:rPr>
-          <w:rFonts w:ascii="Arial" w:hAnsi="Arial" w:cs="Arial"/>
-          <w:bCs/>
-          <w:sz w:val="32"/>
-          <w:szCs w:val="32"/>
-          <w:lang w:val="en-US"/>
-        </w:rPr>
-      </w:pPr>
-      <w:r>
-        <w:rPr>
-          <w:rFonts w:ascii="Arial" w:hAnsi="Arial" w:cs="Arial"/>
-          <w:bCs/>
-          <w:sz w:val="32"/>
-          <w:szCs w:val="32"/>
-          <w:lang w:val="en-US"/>
-        </w:rPr>
-        <w:t>There needs a thorough revising the guidelines for the appointment of new staff.</w:t>
-      </w:r>
-    </w:p>
-    <w:p>
-      <w:pPr>
-        <w:rPr>
-          <w:rFonts w:ascii="Arial" w:hAnsi="Arial" w:cs="Arial"/>
-          <w:bCs/>
-          <w:sz w:val="32"/>
-          <w:szCs w:val="32"/>
-          <w:lang w:val="en-US"/>
-        </w:rPr>
-      </w:pPr>
-    </w:p>
-    <w:p>
-      <w:pPr>
-        <w:autoSpaceDE w:val="0"/>
-        <w:autoSpaceDN w:val="0"/>
-        <w:adjustRightInd w:val="0"/>
-        <w:spacing w:after="0" w:line="240" w:lineRule="auto"/>
-        <w:rPr>
-          <w:rFonts w:ascii="Arial" w:hAnsi="Arial" w:cs="Arial"/>
-          <w:bCs/>
-          <w:sz w:val="32"/>
-          <w:szCs w:val="32"/>
-          <w:lang w:val="en-US"/>
-        </w:rPr>
-      </w:pPr>
-      <w:r>
-        <w:rPr>
-          <w:rFonts w:ascii="Arial" w:hAnsi="Arial" w:cs="Arial"/>
-          <w:bCs/>
-          <w:sz w:val="32"/>
-          <w:szCs w:val="32"/>
-          <w:lang w:val="en-US"/>
-        </w:rPr>
-        <w:t>The change in the company's logo didn't make any difference to the</w:t>
-      </w:r>
-      <w:r>
-        <w:rPr>
-          <w:rFonts w:ascii="Arial" w:hAnsi="Arial" w:cs="Arial"/>
-          <w:bCs/>
-          <w:sz w:val="32"/>
-          <w:szCs w:val="32"/>
-          <w:lang w:val="en-US"/>
-        </w:rPr>
-        <w:t xml:space="preserve"> </w:t>
-      </w:r>
-      <w:r>
-        <w:rPr>
-          <w:rFonts w:ascii="Arial" w:hAnsi="Arial" w:cs="Arial"/>
-          <w:bCs/>
-          <w:sz w:val="32"/>
-          <w:szCs w:val="32"/>
-          <w:lang w:val="en-US"/>
-        </w:rPr>
-        <w:t>majority of its customers. (CONSEQUENCE)</w:t>
-      </w:r>
-    </w:p>
-    <w:p>
-      <w:pPr>
-        <w:rPr>
-          <w:rFonts w:ascii="Arial" w:hAnsi="Arial" w:cs="Arial"/>
-          <w:bCs/>
-          <w:sz w:val="32"/>
-          <w:szCs w:val="32"/>
-          <w:lang w:val="en-US"/>
-        </w:rPr>
-      </w:pPr>
-      <w:r>
-        <w:rPr>
-          <w:rFonts w:ascii="Arial" w:hAnsi="Arial" w:cs="Arial"/>
-          <w:bCs/>
-          <w:sz w:val="32"/>
-          <w:szCs w:val="32"/>
-          <w:lang w:val="en-US"/>
-        </w:rPr>
-        <w:t>The change in the company's logo....to the majori</w:t>
-      </w:r>
-      <w:r>
-        <w:rPr>
-          <w:rFonts w:ascii="Arial" w:hAnsi="Arial" w:cs="Arial"/>
-          <w:bCs/>
-          <w:sz w:val="32"/>
-          <w:szCs w:val="32"/>
-          <w:lang w:val="en-US"/>
-        </w:rPr>
-        <w:t>ty of its custo</w:t>
-      </w:r>
-      <w:r>
-        <w:rPr>
-          <w:rFonts w:ascii="Arial" w:hAnsi="Arial" w:cs="Arial"/>
-          <w:bCs/>
-          <w:sz w:val="32"/>
-          <w:szCs w:val="32"/>
-          <w:lang w:val="en-US"/>
-        </w:rPr>
-        <w:t>mers</w:t>
-      </w:r>
-    </w:p>
-    <w:p>
-      <w:pPr>
-        <w:rPr>
-          <w:rFonts w:ascii="Arial" w:hAnsi="Arial" w:cs="Arial"/>
-          <w:bCs/>
-          <w:sz w:val="32"/>
-          <w:szCs w:val="32"/>
-          <w:lang w:val="en-US"/>
-        </w:rPr>
-      </w:pPr>
-      <w:r>
-        <w:rPr>
-          <w:rFonts w:ascii="Arial" w:hAnsi="Arial" w:cs="Arial"/>
-          <w:bCs/>
-          <w:sz w:val="32"/>
-          <w:szCs w:val="32"/>
-          <w:lang w:val="en-US"/>
-        </w:rPr>
-        <w:t>The change in the company’s doesn’t have consequences to the majority of its customers.</w:t>
-      </w:r>
-    </w:p>
-    <w:p>
-      <w:pPr>
-        <w:rPr>
-          <w:rFonts w:ascii="Arial" w:hAnsi="Arial" w:cs="Arial"/>
-          <w:bCs/>
-          <w:sz w:val="32"/>
-          <w:szCs w:val="32"/>
-          <w:lang w:val="en-US"/>
-        </w:rPr>
-      </w:pPr>
+        <w:t>inability to remember people’</w:t>
+      </w:r>
       <w:bookmarkStart w:id="0" w:name="_GoBack"/>
       <w:bookmarkEnd w:id="0"/>
+      <w:r>
+        <w:rPr>
+          <w:rFonts w:ascii="Arial" w:hAnsi="Arial" w:cs="Arial"/>
+          <w:bCs/>
+          <w:sz w:val="32"/>
+          <w:szCs w:val="32"/>
+          <w:lang w:val="en-US"/>
+        </w:rPr>
+        <w:t>s names. (HELD)</w:t>
+      </w:r>
+    </w:p>
+    <w:p>
+      <w:pPr>
+        <w:autoSpaceDE w:val="0"/>
+        <w:autoSpaceDN w:val="0"/>
+        <w:adjustRightInd w:val="0"/>
+        <w:spacing w:after="0" w:line="240" w:lineRule="auto"/>
+        <w:rPr>
+          <w:rFonts w:ascii="Arial" w:hAnsi="Arial" w:cs="Arial"/>
+          <w:bCs/>
+          <w:sz w:val="32"/>
+          <w:szCs w:val="32"/>
+          <w:lang w:val="en-US"/>
+        </w:rPr>
+      </w:pPr>
+    </w:p>
+    <w:p>
+      <w:pPr>
+        <w:autoSpaceDE w:val="0"/>
+        <w:autoSpaceDN w:val="0"/>
+        <w:adjustRightInd w:val="0"/>
+        <w:spacing w:after="0" w:line="240" w:lineRule="auto"/>
+        <w:rPr>
+          <w:rFonts w:ascii="Arial" w:hAnsi="Arial" w:cs="Arial"/>
+          <w:bCs/>
+          <w:sz w:val="32"/>
+          <w:szCs w:val="32"/>
+          <w:lang w:val="en-US"/>
+        </w:rPr>
+      </w:pPr>
+      <w:r>
+        <w:rPr>
+          <w:rFonts w:ascii="Arial" w:hAnsi="Arial" w:cs="Arial"/>
+          <w:bCs/>
+          <w:sz w:val="32"/>
+          <w:szCs w:val="32"/>
+          <w:lang w:val="en-US"/>
+        </w:rPr>
+        <w:t>Dr. Ramesh....by his colleagues that they forgave his inability to</w:t>
+      </w:r>
+    </w:p>
+    <w:p>
+      <w:pPr>
+        <w:rPr>
+          <w:rFonts w:ascii="Arial" w:hAnsi="Arial" w:cs="Arial"/>
+          <w:bCs/>
+          <w:sz w:val="32"/>
+          <w:szCs w:val="32"/>
+          <w:lang w:val="en-US"/>
+        </w:rPr>
+      </w:pPr>
+      <w:r>
+        <w:rPr>
+          <w:rFonts w:ascii="Arial" w:hAnsi="Arial" w:cs="Arial"/>
+          <w:bCs/>
+          <w:sz w:val="32"/>
+          <w:szCs w:val="32"/>
+          <w:lang w:val="en-US"/>
+        </w:rPr>
+        <w:t>remember people's names.</w:t>
+      </w:r>
+    </w:p>
+    <w:p>
+      <w:pPr>
+        <w:rPr>
+          <w:rFonts w:ascii="Arial" w:hAnsi="Arial" w:cs="Arial"/>
+          <w:bCs/>
+          <w:sz w:val="32"/>
+          <w:szCs w:val="32"/>
+          <w:lang w:val="en-US"/>
+        </w:rPr>
+      </w:pPr>
+    </w:p>
+    <w:p>
+      <w:pPr>
+        <w:autoSpaceDE w:val="0"/>
+        <w:autoSpaceDN w:val="0"/>
+        <w:adjustRightInd w:val="0"/>
+        <w:spacing w:after="0" w:line="240" w:lineRule="auto"/>
+        <w:rPr>
+          <w:rFonts w:ascii="Arial" w:hAnsi="Arial" w:cs="Arial"/>
+          <w:bCs/>
+          <w:sz w:val="32"/>
+          <w:szCs w:val="32"/>
+          <w:lang w:val="en-US"/>
+        </w:rPr>
+      </w:pPr>
+      <w:r>
+        <w:rPr>
+          <w:rFonts w:ascii="Arial" w:hAnsi="Arial" w:cs="Arial"/>
+          <w:bCs/>
+          <w:sz w:val="32"/>
+          <w:szCs w:val="32"/>
+          <w:lang w:val="en-US"/>
+        </w:rPr>
+        <w:t>If her party wins the election, which is unlikely, she'll become President. (EVENT)</w:t>
+      </w:r>
+    </w:p>
+    <w:p>
+      <w:pPr>
+        <w:rPr>
+          <w:rFonts w:ascii="Arial" w:hAnsi="Arial" w:cs="Arial"/>
+          <w:bCs/>
+          <w:sz w:val="32"/>
+          <w:szCs w:val="32"/>
+          <w:lang w:val="en-US"/>
+        </w:rPr>
+      </w:pPr>
+    </w:p>
+    <w:p>
+      <w:pPr>
+        <w:rPr>
+          <w:rFonts w:ascii="Arial" w:hAnsi="Arial" w:cs="Arial"/>
+          <w:bCs/>
+          <w:sz w:val="32"/>
+          <w:szCs w:val="32"/>
+          <w:lang w:val="en-US"/>
+        </w:rPr>
+      </w:pPr>
+      <w:r>
+        <w:rPr>
+          <w:rFonts w:ascii="Arial" w:hAnsi="Arial" w:cs="Arial"/>
+          <w:bCs/>
+          <w:sz w:val="32"/>
+          <w:szCs w:val="32"/>
+          <w:lang w:val="en-US"/>
+        </w:rPr>
+        <w:lastRenderedPageBreak/>
+        <w:t>In the...the election, she'll become President.</w:t>
+      </w:r>
+    </w:p>
+    <w:p>
+      <w:pPr>
+        <w:rPr>
+          <w:rFonts w:ascii="Arial" w:hAnsi="Arial" w:cs="Arial"/>
+          <w:bCs/>
+          <w:sz w:val="32"/>
+          <w:szCs w:val="32"/>
+          <w:lang w:val="en-US"/>
+        </w:rPr>
+      </w:pPr>
+      <w:r>
+        <w:rPr>
+          <w:rFonts w:ascii="Arial" w:hAnsi="Arial" w:cs="Arial"/>
+          <w:bCs/>
+          <w:sz w:val="32"/>
+          <w:szCs w:val="32"/>
+          <w:lang w:val="en-US"/>
+        </w:rPr>
+        <w:t>In the event of winning the election, she’ll become President.</w:t>
+      </w:r>
+    </w:p>
+    <w:p>
+      <w:pPr>
+        <w:autoSpaceDE w:val="0"/>
+        <w:autoSpaceDN w:val="0"/>
+        <w:adjustRightInd w:val="0"/>
+        <w:spacing w:after="0" w:line="240" w:lineRule="auto"/>
+        <w:rPr>
+          <w:rFonts w:ascii="Arial" w:hAnsi="Arial" w:cs="Arial"/>
+          <w:bCs/>
+          <w:sz w:val="32"/>
+          <w:szCs w:val="32"/>
+          <w:lang w:val="en-US"/>
+        </w:rPr>
+      </w:pPr>
+      <w:r>
+        <w:rPr>
+          <w:rFonts w:ascii="Arial" w:hAnsi="Arial" w:cs="Arial"/>
+          <w:bCs/>
+          <w:sz w:val="32"/>
+          <w:szCs w:val="32"/>
+          <w:lang w:val="en-US"/>
+        </w:rPr>
+        <w:t>I would be very happy to employ your company in future.</w:t>
+      </w:r>
+    </w:p>
+    <w:p>
+      <w:pPr>
+        <w:autoSpaceDE w:val="0"/>
+        <w:autoSpaceDN w:val="0"/>
+        <w:adjustRightInd w:val="0"/>
+        <w:spacing w:after="0" w:line="240" w:lineRule="auto"/>
+        <w:rPr>
+          <w:rFonts w:ascii="Arial" w:hAnsi="Arial" w:cs="Arial"/>
+          <w:bCs/>
+          <w:sz w:val="32"/>
+          <w:szCs w:val="32"/>
+          <w:lang w:val="en-US"/>
+        </w:rPr>
+      </w:pPr>
+      <w:r>
+        <w:rPr>
+          <w:rFonts w:ascii="Arial" w:hAnsi="Arial" w:cs="Arial"/>
+          <w:bCs/>
+          <w:sz w:val="32"/>
+          <w:szCs w:val="32"/>
+          <w:lang w:val="en-US"/>
+        </w:rPr>
+        <w:t>(HESITATION)</w:t>
+      </w:r>
+    </w:p>
+    <w:p>
+      <w:pPr>
+        <w:rPr>
+          <w:rFonts w:ascii="Arial" w:hAnsi="Arial" w:cs="Arial"/>
+          <w:bCs/>
+          <w:sz w:val="32"/>
+          <w:szCs w:val="32"/>
+          <w:lang w:val="en-US"/>
+        </w:rPr>
+      </w:pPr>
+    </w:p>
+    <w:p>
+      <w:pPr>
+        <w:rPr>
+          <w:rFonts w:ascii="Arial" w:hAnsi="Arial" w:cs="Arial"/>
+          <w:bCs/>
+          <w:sz w:val="32"/>
+          <w:szCs w:val="32"/>
+          <w:lang w:val="en-US"/>
+        </w:rPr>
+      </w:pPr>
+      <w:r>
+        <w:rPr>
+          <w:rFonts w:ascii="Arial" w:hAnsi="Arial" w:cs="Arial"/>
+          <w:bCs/>
+          <w:sz w:val="32"/>
+          <w:szCs w:val="32"/>
+          <w:lang w:val="en-US"/>
+        </w:rPr>
+        <w:t>I would have....your company in future.</w:t>
+      </w:r>
+    </w:p>
+    <w:p>
+      <w:pPr>
+        <w:rPr>
+          <w:rFonts w:ascii="Arial" w:hAnsi="Arial" w:cs="Arial"/>
+          <w:bCs/>
+          <w:sz w:val="32"/>
+          <w:szCs w:val="32"/>
+          <w:lang w:val="en-US"/>
+        </w:rPr>
+      </w:pPr>
+      <w:r>
+        <w:rPr>
+          <w:rFonts w:ascii="Arial" w:hAnsi="Arial" w:cs="Arial"/>
+          <w:bCs/>
+          <w:sz w:val="32"/>
+          <w:szCs w:val="32"/>
+          <w:lang w:val="en-US"/>
+        </w:rPr>
+        <w:t xml:space="preserve">I would have </w:t>
+      </w:r>
+    </w:p>
+    <w:p>
+      <w:pPr>
+        <w:rPr>
+          <w:rFonts w:ascii="Arial" w:hAnsi="Arial" w:cs="Arial"/>
+          <w:bCs/>
+          <w:sz w:val="32"/>
+          <w:szCs w:val="32"/>
+          <w:lang w:val="en-US"/>
+        </w:rPr>
+      </w:pPr>
+    </w:p>
+    <w:p>
+      <w:pPr>
+        <w:autoSpaceDE w:val="0"/>
+        <w:autoSpaceDN w:val="0"/>
+        <w:adjustRightInd w:val="0"/>
+        <w:spacing w:after="0" w:line="240" w:lineRule="auto"/>
+        <w:rPr>
+          <w:rFonts w:ascii="Arial" w:hAnsi="Arial" w:cs="Arial"/>
+          <w:bCs/>
+          <w:sz w:val="32"/>
+          <w:szCs w:val="32"/>
+          <w:lang w:val="en-US"/>
+        </w:rPr>
+      </w:pPr>
+      <w:r>
+        <w:rPr>
+          <w:rFonts w:ascii="Arial" w:hAnsi="Arial" w:cs="Arial"/>
+          <w:bCs/>
+          <w:sz w:val="32"/>
+          <w:szCs w:val="32"/>
+          <w:lang w:val="en-US"/>
+        </w:rPr>
+        <w:t>The guidelines for the appointment of new staff need to be thoroughly</w:t>
+      </w:r>
+      <w:r>
+        <w:rPr>
+          <w:rFonts w:ascii="Arial" w:hAnsi="Arial" w:cs="Arial"/>
+          <w:bCs/>
+          <w:sz w:val="32"/>
+          <w:szCs w:val="32"/>
+          <w:lang w:val="en-US"/>
+        </w:rPr>
+        <w:t xml:space="preserve"> </w:t>
+      </w:r>
+      <w:r>
+        <w:rPr>
+          <w:rFonts w:ascii="Arial" w:hAnsi="Arial" w:cs="Arial"/>
+          <w:bCs/>
+          <w:sz w:val="32"/>
+          <w:szCs w:val="32"/>
+          <w:lang w:val="en-US"/>
+        </w:rPr>
+        <w:t>revised. (THOROUGH)</w:t>
+      </w:r>
+    </w:p>
+    <w:p>
+      <w:pPr>
+        <w:rPr>
+          <w:rFonts w:ascii="Arial" w:hAnsi="Arial" w:cs="Arial"/>
+          <w:bCs/>
+          <w:sz w:val="32"/>
+          <w:szCs w:val="32"/>
+          <w:lang w:val="en-US"/>
+        </w:rPr>
+      </w:pPr>
+      <w:r>
+        <w:rPr>
+          <w:rFonts w:ascii="Arial" w:hAnsi="Arial" w:cs="Arial"/>
+          <w:bCs/>
+          <w:sz w:val="32"/>
+          <w:szCs w:val="32"/>
+          <w:lang w:val="en-US"/>
+        </w:rPr>
+        <w:t>There needs....the guidelines for the appointment of new staff.</w:t>
+      </w:r>
+    </w:p>
+    <w:p>
+      <w:pPr>
+        <w:rPr>
+          <w:rFonts w:ascii="Arial" w:hAnsi="Arial" w:cs="Arial"/>
+          <w:bCs/>
+          <w:sz w:val="32"/>
+          <w:szCs w:val="32"/>
+          <w:lang w:val="en-US"/>
+        </w:rPr>
+      </w:pPr>
+      <w:r>
+        <w:rPr>
+          <w:rFonts w:ascii="Arial" w:hAnsi="Arial" w:cs="Arial"/>
+          <w:bCs/>
+          <w:sz w:val="32"/>
+          <w:szCs w:val="32"/>
+          <w:lang w:val="en-US"/>
+        </w:rPr>
+        <w:t>There needs a thorough revising the guidelines for the appointment of new staff.</w:t>
+      </w:r>
+    </w:p>
+    <w:p>
+      <w:pPr>
+        <w:rPr>
+          <w:rFonts w:ascii="Arial" w:hAnsi="Arial" w:cs="Arial"/>
+          <w:bCs/>
+          <w:sz w:val="32"/>
+          <w:szCs w:val="32"/>
+          <w:lang w:val="en-US"/>
+        </w:rPr>
+      </w:pPr>
+    </w:p>
+    <w:p>
+      <w:pPr>
+        <w:autoSpaceDE w:val="0"/>
+        <w:autoSpaceDN w:val="0"/>
+        <w:adjustRightInd w:val="0"/>
+        <w:spacing w:after="0" w:line="240" w:lineRule="auto"/>
+        <w:rPr>
+          <w:rFonts w:ascii="Arial" w:hAnsi="Arial" w:cs="Arial"/>
+          <w:bCs/>
+          <w:sz w:val="32"/>
+          <w:szCs w:val="32"/>
+          <w:lang w:val="en-US"/>
+        </w:rPr>
+      </w:pPr>
+      <w:r>
+        <w:rPr>
+          <w:rFonts w:ascii="Arial" w:hAnsi="Arial" w:cs="Arial"/>
+          <w:bCs/>
+          <w:sz w:val="32"/>
+          <w:szCs w:val="32"/>
+          <w:lang w:val="en-US"/>
+        </w:rPr>
+        <w:t>The change in the company's logo didn't make any difference to the</w:t>
+      </w:r>
+      <w:r>
+        <w:rPr>
+          <w:rFonts w:ascii="Arial" w:hAnsi="Arial" w:cs="Arial"/>
+          <w:bCs/>
+          <w:sz w:val="32"/>
+          <w:szCs w:val="32"/>
+          <w:lang w:val="en-US"/>
+        </w:rPr>
+        <w:t xml:space="preserve"> </w:t>
+      </w:r>
+      <w:r>
+        <w:rPr>
+          <w:rFonts w:ascii="Arial" w:hAnsi="Arial" w:cs="Arial"/>
+          <w:bCs/>
+          <w:sz w:val="32"/>
+          <w:szCs w:val="32"/>
+          <w:lang w:val="en-US"/>
+        </w:rPr>
+        <w:t>majority of its customers. (CONSEQUENCE)</w:t>
+      </w:r>
+    </w:p>
+    <w:p>
+      <w:pPr>
+        <w:rPr>
+          <w:rFonts w:ascii="Arial" w:hAnsi="Arial" w:cs="Arial"/>
+          <w:bCs/>
+          <w:sz w:val="32"/>
+          <w:szCs w:val="32"/>
+          <w:lang w:val="en-US"/>
+        </w:rPr>
+      </w:pPr>
+      <w:r>
+        <w:rPr>
+          <w:rFonts w:ascii="Arial" w:hAnsi="Arial" w:cs="Arial"/>
+          <w:bCs/>
+          <w:sz w:val="32"/>
+          <w:szCs w:val="32"/>
+          <w:lang w:val="en-US"/>
+        </w:rPr>
+        <w:t>The change in the company's logo....to the majori</w:t>
+      </w:r>
+      <w:r>
+        <w:rPr>
+          <w:rFonts w:ascii="Arial" w:hAnsi="Arial" w:cs="Arial"/>
+          <w:bCs/>
+          <w:sz w:val="32"/>
+          <w:szCs w:val="32"/>
+          <w:lang w:val="en-US"/>
+        </w:rPr>
+        <w:t>ty of its custo</w:t>
+      </w:r>
+      <w:r>
+        <w:rPr>
+          <w:rFonts w:ascii="Arial" w:hAnsi="Arial" w:cs="Arial"/>
+          <w:bCs/>
+          <w:sz w:val="32"/>
+          <w:szCs w:val="32"/>
+          <w:lang w:val="en-US"/>
+        </w:rPr>
+        <w:t>mers</w:t>
+      </w:r>
+    </w:p>
+    <w:p>
+      <w:pPr>
+        <w:rPr>
+          <w:rFonts w:ascii="Arial" w:hAnsi="Arial" w:cs="Arial"/>
+          <w:bCs/>
+          <w:sz w:val="32"/>
+          <w:szCs w:val="32"/>
+          <w:lang w:val="en-US"/>
+        </w:rPr>
+      </w:pPr>
+      <w:r>
+        <w:rPr>
+          <w:rFonts w:ascii="Arial" w:hAnsi="Arial" w:cs="Arial"/>
+          <w:bCs/>
+          <w:sz w:val="32"/>
+          <w:szCs w:val="32"/>
+          <w:lang w:val="en-US"/>
+        </w:rPr>
+        <w:t>The change in the company’s doesn’t have consequences to the majority of its customers.</w:t>
+      </w:r>
+    </w:p>
+    <w:p>
+      <w:pPr>
+        <w:rPr>
+          <w:rFonts w:ascii="Arial" w:hAnsi="Arial" w:cs="Arial"/>
+          <w:bCs/>
+          <w:sz w:val="32"/>
+          <w:szCs w:val="32"/>
+          <w:lang w:val="en-US"/>
+        </w:rPr>
+      </w:pPr>
     </w:p>
     <w:p>
       <w:pPr>
@@ -1484,6 +1756,7 @@
           <w:szCs w:val="32"/>
           <w:lang w:val="en-US"/>
         </w:rPr>
+        <w:lastRenderedPageBreak/>
         <w:t xml:space="preserve">Despite repeated </w:t>
       </w:r>
     </w:p>

</xml_diff>